<commit_message>
Revert "Merge pull request #10 from johneckert2023219/main"
This reverts commit f1623b469a3195a6ff389d7fc9fd8418348df09d, reversing
changes made to 597acb88046e60525ba2377a130d557c7905c81d.
</commit_message>
<xml_diff>
--- a/Notebook 1- Node.js Initialization.docx
+++ b/Notebook 1- Node.js Initialization.docx
@@ -11,7 +11,7 @@
       <w:bookmarkStart w:id="0" w:name="_9z96tocszg02" w:colFirst="0" w:colLast="0"/>
       <w:bookmarkEnd w:id="0"/>
       <w:r>
-        <w:t>Notebook 1: How to Initialize a Node.js Project</w:t>
+        <w:t>How to Initialize a Node.js Project</w:t>
       </w:r>
       <w:bookmarkStart w:id="1" w:name="_e4racv411le8" w:colFirst="0" w:colLast="0"/>
       <w:bookmarkEnd w:id="1"/>
@@ -35,81 +35,18 @@
     </w:p>
     <w:p>
       <w:pPr>
-        <w:rPr>
-          <w:b/>
-        </w:rPr>
-      </w:pPr>
-      <w:r>
-        <w:rPr>
-          <w:b/>
-        </w:rPr>
-        <w:t>What you’ll need (Windows);</w:t>
-      </w:r>
-    </w:p>
-    <w:p>
-      <w:pPr>
-        <w:pStyle w:val="ListParagraph"/>
-        <w:numPr>
-          <w:ilvl w:val="0"/>
-          <w:numId w:val="9"/>
-        </w:numPr>
-        <w:rPr>
-          <w:b/>
-        </w:rPr>
-      </w:pPr>
-      <w:r>
-        <w:rPr>
-          <w:b/>
-        </w:rPr>
-        <w:t>Access to command prompt and file explorer</w:t>
-      </w:r>
-    </w:p>
-    <w:p>
-      <w:pPr>
         <w:pStyle w:val="Heading1"/>
       </w:pPr>
       <w:r>
         <w:t>Creating a project folder</w:t>
-      </w:r>
-    </w:p>
-    <w:p>
-      <w:r>
-        <w:t xml:space="preserve">Creating a project folder is a useful thing to do when you need to. Helps keep everything organized, but more importantly, you need one to initialize a node.js project effectively. </w:t>
-      </w:r>
-    </w:p>
-    <w:p>
-      <w:pPr>
-        <w:pStyle w:val="ListParagraph"/>
-        <w:numPr>
-          <w:ilvl w:val="0"/>
-          <w:numId w:val="7"/>
-        </w:numPr>
-      </w:pPr>
-      <w:r>
-        <w:t>Open file explorer and right-click an empty space.</w:t>
-      </w:r>
-    </w:p>
-    <w:p>
-      <w:pPr>
-        <w:pStyle w:val="ListParagraph"/>
-        <w:numPr>
-          <w:ilvl w:val="0"/>
-          <w:numId w:val="7"/>
-        </w:numPr>
-      </w:pPr>
-      <w:r>
-        <w:t>“new” “folder”. This’ll create a blank folder. Rename the folder to whatever, but for this, I’m just going to call it ‘Testing’ to simplify things.</w:t>
-      </w:r>
-    </w:p>
-    <w:p>
-      <w:pPr>
-        <w:pStyle w:val="Heading1"/>
-      </w:pPr>
-      <w:r>
-        <w:t xml:space="preserve">Using ‘npm init’ </w:t>
       </w:r>
       <w:bookmarkStart w:id="2" w:name="_GoBack"/>
       <w:bookmarkEnd w:id="2"/>
+    </w:p>
+    <w:p>
+      <w:r>
+        <w:t xml:space="preserve">Creating a project folder is a useful thing to do when you need to. Helps keep everything organized, but more importantly, you need one to initialize a node.js project effectively. </w:t>
+      </w:r>
     </w:p>
     <w:p>
       <w:pPr>
@@ -120,6 +57,53 @@
         </w:numPr>
       </w:pPr>
       <w:r>
+        <w:t>Open file explorer</w:t>
+      </w:r>
+    </w:p>
+    <w:p>
+      <w:pPr>
+        <w:pStyle w:val="ListParagraph"/>
+        <w:numPr>
+          <w:ilvl w:val="0"/>
+          <w:numId w:val="3"/>
+        </w:numPr>
+      </w:pPr>
+      <w:r>
+        <w:t>Right click in an empty space</w:t>
+      </w:r>
+    </w:p>
+    <w:p>
+      <w:pPr>
+        <w:pStyle w:val="ListParagraph"/>
+        <w:numPr>
+          <w:ilvl w:val="0"/>
+          <w:numId w:val="3"/>
+        </w:numPr>
+      </w:pPr>
+      <w:r>
+        <w:t>“new” “folder”</w:t>
+      </w:r>
+      <w:r>
+        <w:t>. This’ll create a blank folder. Rename the folder to whatever, but for this, I’m just going to call it ‘Testing’ to simplify things.</w:t>
+      </w:r>
+    </w:p>
+    <w:p>
+      <w:pPr>
+        <w:pStyle w:val="Heading1"/>
+      </w:pPr>
+      <w:r>
+        <w:t xml:space="preserve">Using ‘npm init’ </w:t>
+      </w:r>
+    </w:p>
+    <w:p>
+      <w:pPr>
+        <w:pStyle w:val="ListParagraph"/>
+        <w:numPr>
+          <w:ilvl w:val="0"/>
+          <w:numId w:val="3"/>
+        </w:numPr>
+      </w:pPr>
+      <w:r>
         <w:t>Copy the file path, then open command prompt.</w:t>
       </w:r>
     </w:p>
@@ -132,7 +116,7 @@
           <w:noProof/>
         </w:rPr>
         <w:drawing>
-          <wp:inline distT="0" distB="0" distL="0" distR="0" wp14:anchorId="35FD1980" wp14:editId="49C80729">
+          <wp:inline distT="0" distB="0" distL="0" distR="0" wp14:anchorId="39A8391D" wp14:editId="49C4DF60">
             <wp:extent cx="5943600" cy="713740"/>
             <wp:effectExtent l="0" t="0" r="0" b="0"/>
             <wp:docPr id="1" name="Picture 1"/>
@@ -185,20 +169,30 @@
       </w:r>
     </w:p>
     <w:p>
-      <w:r>
-        <w:t>With command prompt open, write ‘cd (paste the file path)’</w:t>
+      <w:pPr>
+        <w:pStyle w:val="ListParagraph"/>
+        <w:numPr>
+          <w:ilvl w:val="0"/>
+          <w:numId w:val="4"/>
+        </w:numPr>
+      </w:pPr>
+      <w:r>
+        <w:t>With command prompt open, write ‘cd (file path)’</w:t>
       </w:r>
     </w:p>
     <w:p>
       <w:pPr>
         <w:ind w:left="720"/>
       </w:pPr>
+      <w:r>
+        <w:t>`</w:t>
+      </w:r>
       <w:r>
         <w:rPr>
           <w:noProof/>
         </w:rPr>
         <w:drawing>
-          <wp:inline distT="0" distB="0" distL="0" distR="0" wp14:anchorId="19C78A8F" wp14:editId="171B618D">
+          <wp:inline distT="0" distB="0" distL="0" distR="0" wp14:anchorId="02E41C0E" wp14:editId="5B742777">
             <wp:extent cx="5876925" cy="728345"/>
             <wp:effectExtent l="0" t="0" r="9525" b="0"/>
             <wp:docPr id="5" name="Picture 5"/>
@@ -246,11 +240,11 @@
         <w:pStyle w:val="ListParagraph"/>
         <w:numPr>
           <w:ilvl w:val="0"/>
-          <w:numId w:val="6"/>
+          <w:numId w:val="4"/>
         </w:numPr>
       </w:pPr>
       <w:r>
-        <w:t>When you’re in the folder, use the command ‘npm init’, then ‘npm I’</w:t>
+        <w:t>When you’re in the folder, you can use the command ‘npm init’ to enter</w:t>
       </w:r>
     </w:p>
     <w:p>
@@ -258,11 +252,11 @@
         <w:pStyle w:val="ListParagraph"/>
         <w:numPr>
           <w:ilvl w:val="1"/>
-          <w:numId w:val="6"/>
+          <w:numId w:val="4"/>
         </w:numPr>
       </w:pPr>
       <w:r>
-        <w:t>(don’t forget to go to the node website and install the version you need)</w:t>
+        <w:t>(don’t forget to install node by going to the node website and installing the version you need)</w:t>
       </w:r>
     </w:p>
     <w:p>
@@ -270,11 +264,24 @@
         <w:pStyle w:val="ListParagraph"/>
         <w:numPr>
           <w:ilvl w:val="0"/>
-          <w:numId w:val="6"/>
+          <w:numId w:val="4"/>
         </w:numPr>
       </w:pPr>
       <w:r>
-        <w:t xml:space="preserve">Input the information it asks as you see fit. You can spam enter, but I highly recommend taking the time to fill in the information. </w:t>
+        <w:t>Input the information it asks as you see fit.</w:t>
+      </w:r>
+    </w:p>
+    <w:p>
+      <w:r>
+        <w:t>When you open the folder, you should see something inside. That means it worked.</w:t>
+      </w:r>
+    </w:p>
+    <w:p>
+      <w:pPr>
+        <w:pStyle w:val="Heading1"/>
+      </w:pPr>
+      <w:r>
+        <w:t>Making the main .js file</w:t>
       </w:r>
     </w:p>
     <w:p>
@@ -282,73 +289,29 @@
         <w:pStyle w:val="ListParagraph"/>
         <w:numPr>
           <w:ilvl w:val="0"/>
-          <w:numId w:val="6"/>
-        </w:numPr>
-      </w:pPr>
-      <w:r>
-        <w:t>When you open the folder, you should see something inside. That means it worked.</w:t>
-      </w:r>
-    </w:p>
-    <w:p>
-      <w:pPr>
-        <w:pStyle w:val="Heading1"/>
-      </w:pPr>
-      <w:r>
-        <w:t>Making the main .js file</w:t>
-      </w:r>
-    </w:p>
-    <w:p>
-      <w:pPr>
-        <w:pStyle w:val="ListParagraph"/>
-        <w:numPr>
-          <w:ilvl w:val="0"/>
-          <w:numId w:val="8"/>
-        </w:numPr>
-      </w:pPr>
-      <w:r>
-        <w:t>If you clicked out of the folder, go back into it.</w:t>
-      </w:r>
-    </w:p>
-    <w:p>
-      <w:pPr>
-        <w:pStyle w:val="ListParagraph"/>
-        <w:numPr>
-          <w:ilvl w:val="0"/>
-          <w:numId w:val="8"/>
-        </w:numPr>
-      </w:pPr>
-      <w:r>
-        <w:t>Right click an empty space in the folder, select ‘new’ ‘text document’</w:t>
-      </w:r>
-    </w:p>
-    <w:p>
-      <w:pPr>
-        <w:pStyle w:val="ListParagraph"/>
-        <w:numPr>
-          <w:ilvl w:val="0"/>
-          <w:numId w:val="8"/>
-        </w:numPr>
-      </w:pPr>
-      <w:r>
-        <w:t xml:space="preserve">Replace the .txt at the end with .js. Name the document anything you want to. </w:t>
-      </w:r>
-    </w:p>
-    <w:p>
-      <w:pPr>
-        <w:pStyle w:val="ListParagraph"/>
-        <w:numPr>
-          <w:ilvl w:val="0"/>
-          <w:numId w:val="8"/>
+          <w:numId w:val="5"/>
         </w:numPr>
         <w:rPr>
           <w:b/>
         </w:rPr>
       </w:pPr>
       <w:r>
+        <w:t>If you clicked out of the folder, go back into it.</w:t>
+      </w:r>
+    </w:p>
+    <w:p>
+      <w:pPr>
+        <w:pStyle w:val="ListParagraph"/>
+        <w:numPr>
+          <w:ilvl w:val="0"/>
+          <w:numId w:val="5"/>
+        </w:numPr>
         <w:rPr>
           <w:b/>
         </w:rPr>
-        <w:t>IF YOU DON’T SEE THE .TXT, YOU DON’T HAVE FILE EXTENSIONS ON. AT THE TOP OF YOUR FILE EXPLORER, SELECT ‘VIEW’ THEN ‘FILE NAME EXTENSIONS’.</w:t>
+      </w:pPr>
+      <w:r>
+        <w:t>Right click an empty space in the folder, select ‘new’ ‘text document’</w:t>
       </w:r>
     </w:p>
     <w:p>
@@ -356,19 +319,105 @@
         <w:pStyle w:val="ListParagraph"/>
         <w:numPr>
           <w:ilvl w:val="0"/>
-          <w:numId w:val="8"/>
+          <w:numId w:val="5"/>
         </w:numPr>
-      </w:pPr>
-      <w:r>
-        <w:t>When all this is done, there should be three files inside your folder, and you’re ready for the next notebook.</w:t>
-      </w:r>
-    </w:p>
-    <w:p>
-      <w:pPr>
         <w:rPr>
           <w:b/>
         </w:rPr>
       </w:pPr>
+      <w:r>
+        <w:t>Replace the .txt at the end with .js. Name the document anything you want to. For this example, I’ll be naming it ‘main’.</w:t>
+      </w:r>
+    </w:p>
+    <w:p>
+      <w:pPr>
+        <w:pStyle w:val="ListParagraph"/>
+        <w:numPr>
+          <w:ilvl w:val="0"/>
+          <w:numId w:val="5"/>
+        </w:numPr>
+        <w:rPr>
+          <w:b/>
+        </w:rPr>
+      </w:pPr>
+      <w:r>
+        <w:rPr>
+          <w:b/>
+        </w:rPr>
+        <w:t>IF YOU DON’T SEE THE .TXT, THAT MEANS YOU DON’T HAVE FILE EXTENSIONS ON. AT THE TOP OF YOUR FILE EXPLORER, SELECT ‘VIEW’ THEN ‘FILE NAME EXTENSIONS’.</w:t>
+      </w:r>
+    </w:p>
+    <w:p>
+      <w:pPr>
+        <w:pStyle w:val="ListParagraph"/>
+        <w:numPr>
+          <w:ilvl w:val="0"/>
+          <w:numId w:val="5"/>
+        </w:numPr>
+        <w:rPr>
+          <w:b/>
+        </w:rPr>
+      </w:pPr>
+      <w:r>
+        <w:t xml:space="preserve">When it’s all done, you can run the application through </w:t>
+      </w:r>
+      <w:proofErr w:type="spellStart"/>
+      <w:r>
+        <w:t>cmd</w:t>
+      </w:r>
+      <w:proofErr w:type="spellEnd"/>
+      <w:r>
+        <w:t xml:space="preserve"> prompt.</w:t>
+      </w:r>
+    </w:p>
+    <w:p>
+      <w:pPr>
+        <w:pStyle w:val="ListParagraph"/>
+        <w:numPr>
+          <w:ilvl w:val="0"/>
+          <w:numId w:val="5"/>
+        </w:numPr>
+        <w:rPr>
+          <w:b/>
+        </w:rPr>
+      </w:pPr>
+      <w:r>
+        <w:rPr>
+          <w:b/>
+        </w:rPr>
+        <w:t>To run it through command prompt:</w:t>
+      </w:r>
+    </w:p>
+    <w:p>
+      <w:pPr>
+        <w:pStyle w:val="ListParagraph"/>
+        <w:numPr>
+          <w:ilvl w:val="0"/>
+          <w:numId w:val="5"/>
+        </w:numPr>
+        <w:rPr>
+          <w:b/>
+        </w:rPr>
+      </w:pPr>
+      <w:r>
+        <w:lastRenderedPageBreak/>
+        <w:t>Enter the folder with the .js file</w:t>
+      </w:r>
+    </w:p>
+    <w:p>
+      <w:pPr>
+        <w:pStyle w:val="ListParagraph"/>
+        <w:numPr>
+          <w:ilvl w:val="0"/>
+          <w:numId w:val="5"/>
+        </w:numPr>
+        <w:rPr>
+          <w:b/>
+        </w:rPr>
+      </w:pPr>
+      <w:r>
+        <w:t>Enter the command ‘node (whatever you named the file).js’</w:t>
+      </w:r>
     </w:p>
     <w:sectPr>
       <w:headerReference w:type="default" r:id="rId9"/>
@@ -403,13 +452,6 @@
       </w:r>
     </w:p>
   </w:endnote>
-  <w:endnote w:type="continuationNotice" w:id="1">
-    <w:p>
-      <w:pPr>
-        <w:spacing w:line="240" w:lineRule="auto"/>
-      </w:pPr>
-    </w:p>
-  </w:endnote>
 </w:endnotes>
 </file>
 
@@ -433,13 +475,6 @@
       <w:r>
         <w:continuationSeparator/>
       </w:r>
-    </w:p>
-  </w:footnote>
-  <w:footnote w:type="continuationNotice" w:id="1">
-    <w:p>
-      <w:pPr>
-        <w:spacing w:line="240" w:lineRule="auto"/>
-      </w:pPr>
     </w:p>
   </w:footnote>
 </w:footnotes>
@@ -452,7 +487,15 @@
       <w:jc w:val="right"/>
     </w:pPr>
     <w:r>
-      <w:t>Oley Birkeland, Christian Boldt, John Eckert, Jaysin Haugh</w:t>
+      <w:t xml:space="preserve">Oley Birkeland, Christian Boldt, John Eckert, </w:t>
+    </w:r>
+    <w:proofErr w:type="spellStart"/>
+    <w:r>
+      <w:t>Jaysin</w:t>
+    </w:r>
+    <w:proofErr w:type="spellEnd"/>
+    <w:r>
+      <w:t xml:space="preserve"> Haugh</w:t>
     </w:r>
   </w:p>
   <w:p>
@@ -468,7 +511,19 @@
       <w:jc w:val="right"/>
     </w:pPr>
     <w:r>
-      <w:t>Due 9/10/2021</w:t>
+      <w:t xml:space="preserve">Due </w:t>
+    </w:r>
+    <w:r>
+      <w:t>9</w:t>
+    </w:r>
+    <w:r>
+      <w:t>/</w:t>
+    </w:r>
+    <w:r>
+      <w:t>10</w:t>
+    </w:r>
+    <w:r>
+      <w:t>/2021</w:t>
     </w:r>
   </w:p>
   <w:p/>
@@ -478,119 +533,6 @@
 <file path=word/numbering.xml><?xml version="1.0" encoding="utf-8"?>
 <w:numbering xmlns:wpc="http://schemas.microsoft.com/office/word/2010/wordprocessingCanvas" xmlns:cx="http://schemas.microsoft.com/office/drawing/2014/chartex" xmlns:cx1="http://schemas.microsoft.com/office/drawing/2015/9/8/chartex" xmlns:cx2="http://schemas.microsoft.com/office/drawing/2015/10/21/chartex" xmlns:cx3="http://schemas.microsoft.com/office/drawing/2016/5/9/chartex" xmlns:cx4="http://schemas.microsoft.com/office/drawing/2016/5/10/chartex" xmlns:cx5="http://schemas.microsoft.com/office/drawing/2016/5/11/chartex" xmlns:cx6="http://schemas.microsoft.com/office/drawing/2016/5/12/chartex" xmlns:cx7="http://schemas.microsoft.com/office/drawing/2016/5/13/chartex" xmlns:cx8="http://schemas.microsoft.com/office/drawing/2016/5/14/chartex" xmlns:mc="http://schemas.openxmlformats.org/markup-compatibility/2006" xmlns:aink="http://schemas.microsoft.com/office/drawing/2016/ink" xmlns:am3d="http://schemas.microsoft.com/office/drawing/2017/model3d" xmlns:o="urn:schemas-microsoft-com:office:office" xmlns:r="http://schemas.openxmlformats.org/officeDocument/2006/relationships" xmlns:m="http://schemas.openxmlformats.org/officeDocument/2006/math" xmlns:v="urn:schemas-microsoft-com:vml" xmlns:wp14="http://schemas.microsoft.com/office/word/2010/wordprocessingDrawing" xmlns:wp="http://schemas.openxmlformats.org/drawingml/2006/wordprocessingDrawing" xmlns:w10="urn:schemas-microsoft-com:office:word" xmlns:w="http://schemas.openxmlformats.org/wordprocessingml/2006/main" xmlns:w14="http://schemas.microsoft.com/office/word/2010/wordml" xmlns:w15="http://schemas.microsoft.com/office/word/2012/wordml" xmlns:w16cid="http://schemas.microsoft.com/office/word/2016/wordml/cid" xmlns:w16se="http://schemas.microsoft.com/office/word/2015/wordml/symex" xmlns:wpg="http://schemas.microsoft.com/office/word/2010/wordprocessingGroup" xmlns:wpi="http://schemas.microsoft.com/office/word/2010/wordprocessingInk" xmlns:wne="http://schemas.microsoft.com/office/word/2006/wordml" xmlns:wps="http://schemas.microsoft.com/office/word/2010/wordprocessingShape" mc:Ignorable="w14 w15 w16se w16cid wp14">
   <w:abstractNum w:abstractNumId="0" w15:restartNumberingAfterBreak="0">
-    <w:nsid w:val="017769F6"/>
-    <w:multiLevelType w:val="hybridMultilevel"/>
-    <w:tmpl w:val="A8928984"/>
-    <w:lvl w:ilvl="0" w:tplc="0409000F">
-      <w:start w:val="1"/>
-      <w:numFmt w:val="decimal"/>
-      <w:lvlText w:val="%1."/>
-      <w:lvlJc w:val="left"/>
-      <w:pPr>
-        <w:ind w:left="720" w:hanging="360"/>
-      </w:pPr>
-      <w:rPr>
-        <w:rFonts w:hint="default"/>
-      </w:rPr>
-    </w:lvl>
-    <w:lvl w:ilvl="1" w:tplc="04090003" w:tentative="1">
-      <w:start w:val="1"/>
-      <w:numFmt w:val="bullet"/>
-      <w:lvlText w:val="o"/>
-      <w:lvlJc w:val="left"/>
-      <w:pPr>
-        <w:ind w:left="1440" w:hanging="360"/>
-      </w:pPr>
-      <w:rPr>
-        <w:rFonts w:ascii="Courier New" w:hAnsi="Courier New" w:cs="Courier New" w:hint="default"/>
-      </w:rPr>
-    </w:lvl>
-    <w:lvl w:ilvl="2" w:tplc="04090005" w:tentative="1">
-      <w:start w:val="1"/>
-      <w:numFmt w:val="bullet"/>
-      <w:lvlText w:val=""/>
-      <w:lvlJc w:val="left"/>
-      <w:pPr>
-        <w:ind w:left="2160" w:hanging="360"/>
-      </w:pPr>
-      <w:rPr>
-        <w:rFonts w:ascii="Wingdings" w:hAnsi="Wingdings" w:hint="default"/>
-      </w:rPr>
-    </w:lvl>
-    <w:lvl w:ilvl="3" w:tplc="04090001" w:tentative="1">
-      <w:start w:val="1"/>
-      <w:numFmt w:val="bullet"/>
-      <w:lvlText w:val=""/>
-      <w:lvlJc w:val="left"/>
-      <w:pPr>
-        <w:ind w:left="2880" w:hanging="360"/>
-      </w:pPr>
-      <w:rPr>
-        <w:rFonts w:ascii="Symbol" w:hAnsi="Symbol" w:hint="default"/>
-      </w:rPr>
-    </w:lvl>
-    <w:lvl w:ilvl="4" w:tplc="04090003" w:tentative="1">
-      <w:start w:val="1"/>
-      <w:numFmt w:val="bullet"/>
-      <w:lvlText w:val="o"/>
-      <w:lvlJc w:val="left"/>
-      <w:pPr>
-        <w:ind w:left="3600" w:hanging="360"/>
-      </w:pPr>
-      <w:rPr>
-        <w:rFonts w:ascii="Courier New" w:hAnsi="Courier New" w:cs="Courier New" w:hint="default"/>
-      </w:rPr>
-    </w:lvl>
-    <w:lvl w:ilvl="5" w:tplc="04090005" w:tentative="1">
-      <w:start w:val="1"/>
-      <w:numFmt w:val="bullet"/>
-      <w:lvlText w:val=""/>
-      <w:lvlJc w:val="left"/>
-      <w:pPr>
-        <w:ind w:left="4320" w:hanging="360"/>
-      </w:pPr>
-      <w:rPr>
-        <w:rFonts w:ascii="Wingdings" w:hAnsi="Wingdings" w:hint="default"/>
-      </w:rPr>
-    </w:lvl>
-    <w:lvl w:ilvl="6" w:tplc="04090001" w:tentative="1">
-      <w:start w:val="1"/>
-      <w:numFmt w:val="bullet"/>
-      <w:lvlText w:val=""/>
-      <w:lvlJc w:val="left"/>
-      <w:pPr>
-        <w:ind w:left="5040" w:hanging="360"/>
-      </w:pPr>
-      <w:rPr>
-        <w:rFonts w:ascii="Symbol" w:hAnsi="Symbol" w:hint="default"/>
-      </w:rPr>
-    </w:lvl>
-    <w:lvl w:ilvl="7" w:tplc="04090003" w:tentative="1">
-      <w:start w:val="1"/>
-      <w:numFmt w:val="bullet"/>
-      <w:lvlText w:val="o"/>
-      <w:lvlJc w:val="left"/>
-      <w:pPr>
-        <w:ind w:left="5760" w:hanging="360"/>
-      </w:pPr>
-      <w:rPr>
-        <w:rFonts w:ascii="Courier New" w:hAnsi="Courier New" w:cs="Courier New" w:hint="default"/>
-      </w:rPr>
-    </w:lvl>
-    <w:lvl w:ilvl="8" w:tplc="04090005" w:tentative="1">
-      <w:start w:val="1"/>
-      <w:numFmt w:val="bullet"/>
-      <w:lvlText w:val=""/>
-      <w:lvlJc w:val="left"/>
-      <w:pPr>
-        <w:ind w:left="6480" w:hanging="360"/>
-      </w:pPr>
-      <w:rPr>
-        <w:rFonts w:ascii="Wingdings" w:hAnsi="Wingdings" w:hint="default"/>
-      </w:rPr>
-    </w:lvl>
-  </w:abstractNum>
-  <w:abstractNum w:abstractNumId="1" w15:restartNumberingAfterBreak="0">
     <w:nsid w:val="08234568"/>
     <w:multiLevelType w:val="multilevel"/>
     <w:tmpl w:val="16120C34"/>
@@ -704,7 +646,7 @@
       </w:rPr>
     </w:lvl>
   </w:abstractNum>
-  <w:abstractNum w:abstractNumId="2" w15:restartNumberingAfterBreak="0">
+  <w:abstractNum w:abstractNumId="1" w15:restartNumberingAfterBreak="0">
     <w:nsid w:val="17D2783E"/>
     <w:multiLevelType w:val="hybridMultilevel"/>
     <w:tmpl w:val="24345C42"/>
@@ -817,120 +759,7 @@
       </w:rPr>
     </w:lvl>
   </w:abstractNum>
-  <w:abstractNum w:abstractNumId="3" w15:restartNumberingAfterBreak="0">
-    <w:nsid w:val="27B92E77"/>
-    <w:multiLevelType w:val="hybridMultilevel"/>
-    <w:tmpl w:val="7D188D90"/>
-    <w:lvl w:ilvl="0" w:tplc="04090001">
-      <w:start w:val="1"/>
-      <w:numFmt w:val="bullet"/>
-      <w:lvlText w:val=""/>
-      <w:lvlJc w:val="left"/>
-      <w:pPr>
-        <w:ind w:left="720" w:hanging="360"/>
-      </w:pPr>
-      <w:rPr>
-        <w:rFonts w:ascii="Symbol" w:hAnsi="Symbol" w:hint="default"/>
-      </w:rPr>
-    </w:lvl>
-    <w:lvl w:ilvl="1" w:tplc="04090003" w:tentative="1">
-      <w:start w:val="1"/>
-      <w:numFmt w:val="bullet"/>
-      <w:lvlText w:val="o"/>
-      <w:lvlJc w:val="left"/>
-      <w:pPr>
-        <w:ind w:left="1440" w:hanging="360"/>
-      </w:pPr>
-      <w:rPr>
-        <w:rFonts w:ascii="Courier New" w:hAnsi="Courier New" w:cs="Courier New" w:hint="default"/>
-      </w:rPr>
-    </w:lvl>
-    <w:lvl w:ilvl="2" w:tplc="04090005" w:tentative="1">
-      <w:start w:val="1"/>
-      <w:numFmt w:val="bullet"/>
-      <w:lvlText w:val=""/>
-      <w:lvlJc w:val="left"/>
-      <w:pPr>
-        <w:ind w:left="2160" w:hanging="360"/>
-      </w:pPr>
-      <w:rPr>
-        <w:rFonts w:ascii="Wingdings" w:hAnsi="Wingdings" w:hint="default"/>
-      </w:rPr>
-    </w:lvl>
-    <w:lvl w:ilvl="3" w:tplc="04090001" w:tentative="1">
-      <w:start w:val="1"/>
-      <w:numFmt w:val="bullet"/>
-      <w:lvlText w:val=""/>
-      <w:lvlJc w:val="left"/>
-      <w:pPr>
-        <w:ind w:left="2880" w:hanging="360"/>
-      </w:pPr>
-      <w:rPr>
-        <w:rFonts w:ascii="Symbol" w:hAnsi="Symbol" w:hint="default"/>
-      </w:rPr>
-    </w:lvl>
-    <w:lvl w:ilvl="4" w:tplc="04090003" w:tentative="1">
-      <w:start w:val="1"/>
-      <w:numFmt w:val="bullet"/>
-      <w:lvlText w:val="o"/>
-      <w:lvlJc w:val="left"/>
-      <w:pPr>
-        <w:ind w:left="3600" w:hanging="360"/>
-      </w:pPr>
-      <w:rPr>
-        <w:rFonts w:ascii="Courier New" w:hAnsi="Courier New" w:cs="Courier New" w:hint="default"/>
-      </w:rPr>
-    </w:lvl>
-    <w:lvl w:ilvl="5" w:tplc="04090005" w:tentative="1">
-      <w:start w:val="1"/>
-      <w:numFmt w:val="bullet"/>
-      <w:lvlText w:val=""/>
-      <w:lvlJc w:val="left"/>
-      <w:pPr>
-        <w:ind w:left="4320" w:hanging="360"/>
-      </w:pPr>
-      <w:rPr>
-        <w:rFonts w:ascii="Wingdings" w:hAnsi="Wingdings" w:hint="default"/>
-      </w:rPr>
-    </w:lvl>
-    <w:lvl w:ilvl="6" w:tplc="04090001" w:tentative="1">
-      <w:start w:val="1"/>
-      <w:numFmt w:val="bullet"/>
-      <w:lvlText w:val=""/>
-      <w:lvlJc w:val="left"/>
-      <w:pPr>
-        <w:ind w:left="5040" w:hanging="360"/>
-      </w:pPr>
-      <w:rPr>
-        <w:rFonts w:ascii="Symbol" w:hAnsi="Symbol" w:hint="default"/>
-      </w:rPr>
-    </w:lvl>
-    <w:lvl w:ilvl="7" w:tplc="04090003" w:tentative="1">
-      <w:start w:val="1"/>
-      <w:numFmt w:val="bullet"/>
-      <w:lvlText w:val="o"/>
-      <w:lvlJc w:val="left"/>
-      <w:pPr>
-        <w:ind w:left="5760" w:hanging="360"/>
-      </w:pPr>
-      <w:rPr>
-        <w:rFonts w:ascii="Courier New" w:hAnsi="Courier New" w:cs="Courier New" w:hint="default"/>
-      </w:rPr>
-    </w:lvl>
-    <w:lvl w:ilvl="8" w:tplc="04090005" w:tentative="1">
-      <w:start w:val="1"/>
-      <w:numFmt w:val="bullet"/>
-      <w:lvlText w:val=""/>
-      <w:lvlJc w:val="left"/>
-      <w:pPr>
-        <w:ind w:left="6480" w:hanging="360"/>
-      </w:pPr>
-      <w:rPr>
-        <w:rFonts w:ascii="Wingdings" w:hAnsi="Wingdings" w:hint="default"/>
-      </w:rPr>
-    </w:lvl>
-  </w:abstractNum>
-  <w:abstractNum w:abstractNumId="4" w15:restartNumberingAfterBreak="0">
+  <w:abstractNum w:abstractNumId="2" w15:restartNumberingAfterBreak="0">
     <w:nsid w:val="444719F5"/>
     <w:multiLevelType w:val="hybridMultilevel"/>
     <w:tmpl w:val="03B22AF6"/>
@@ -1043,7 +872,7 @@
       </w:rPr>
     </w:lvl>
   </w:abstractNum>
-  <w:abstractNum w:abstractNumId="5" w15:restartNumberingAfterBreak="0">
+  <w:abstractNum w:abstractNumId="3" w15:restartNumberingAfterBreak="0">
     <w:nsid w:val="444B30F1"/>
     <w:multiLevelType w:val="multilevel"/>
     <w:tmpl w:val="16120C34"/>
@@ -1157,206 +986,7 @@
       </w:rPr>
     </w:lvl>
   </w:abstractNum>
-  <w:abstractNum w:abstractNumId="6" w15:restartNumberingAfterBreak="0">
-    <w:nsid w:val="47886CF8"/>
-    <w:multiLevelType w:val="hybridMultilevel"/>
-    <w:tmpl w:val="8EACDD22"/>
-    <w:lvl w:ilvl="0" w:tplc="0409000F">
-      <w:start w:val="1"/>
-      <w:numFmt w:val="decimal"/>
-      <w:lvlText w:val="%1."/>
-      <w:lvlJc w:val="left"/>
-      <w:pPr>
-        <w:ind w:left="720" w:hanging="360"/>
-      </w:pPr>
-      <w:rPr>
-        <w:rFonts w:hint="default"/>
-      </w:rPr>
-    </w:lvl>
-    <w:lvl w:ilvl="1" w:tplc="04090003" w:tentative="1">
-      <w:start w:val="1"/>
-      <w:numFmt w:val="bullet"/>
-      <w:lvlText w:val="o"/>
-      <w:lvlJc w:val="left"/>
-      <w:pPr>
-        <w:ind w:left="1440" w:hanging="360"/>
-      </w:pPr>
-      <w:rPr>
-        <w:rFonts w:ascii="Courier New" w:hAnsi="Courier New" w:cs="Courier New" w:hint="default"/>
-      </w:rPr>
-    </w:lvl>
-    <w:lvl w:ilvl="2" w:tplc="04090005" w:tentative="1">
-      <w:start w:val="1"/>
-      <w:numFmt w:val="bullet"/>
-      <w:lvlText w:val=""/>
-      <w:lvlJc w:val="left"/>
-      <w:pPr>
-        <w:ind w:left="2160" w:hanging="360"/>
-      </w:pPr>
-      <w:rPr>
-        <w:rFonts w:ascii="Wingdings" w:hAnsi="Wingdings" w:hint="default"/>
-      </w:rPr>
-    </w:lvl>
-    <w:lvl w:ilvl="3" w:tplc="04090001" w:tentative="1">
-      <w:start w:val="1"/>
-      <w:numFmt w:val="bullet"/>
-      <w:lvlText w:val=""/>
-      <w:lvlJc w:val="left"/>
-      <w:pPr>
-        <w:ind w:left="2880" w:hanging="360"/>
-      </w:pPr>
-      <w:rPr>
-        <w:rFonts w:ascii="Symbol" w:hAnsi="Symbol" w:hint="default"/>
-      </w:rPr>
-    </w:lvl>
-    <w:lvl w:ilvl="4" w:tplc="04090003" w:tentative="1">
-      <w:start w:val="1"/>
-      <w:numFmt w:val="bullet"/>
-      <w:lvlText w:val="o"/>
-      <w:lvlJc w:val="left"/>
-      <w:pPr>
-        <w:ind w:left="3600" w:hanging="360"/>
-      </w:pPr>
-      <w:rPr>
-        <w:rFonts w:ascii="Courier New" w:hAnsi="Courier New" w:cs="Courier New" w:hint="default"/>
-      </w:rPr>
-    </w:lvl>
-    <w:lvl w:ilvl="5" w:tplc="04090005" w:tentative="1">
-      <w:start w:val="1"/>
-      <w:numFmt w:val="bullet"/>
-      <w:lvlText w:val=""/>
-      <w:lvlJc w:val="left"/>
-      <w:pPr>
-        <w:ind w:left="4320" w:hanging="360"/>
-      </w:pPr>
-      <w:rPr>
-        <w:rFonts w:ascii="Wingdings" w:hAnsi="Wingdings" w:hint="default"/>
-      </w:rPr>
-    </w:lvl>
-    <w:lvl w:ilvl="6" w:tplc="04090001" w:tentative="1">
-      <w:start w:val="1"/>
-      <w:numFmt w:val="bullet"/>
-      <w:lvlText w:val=""/>
-      <w:lvlJc w:val="left"/>
-      <w:pPr>
-        <w:ind w:left="5040" w:hanging="360"/>
-      </w:pPr>
-      <w:rPr>
-        <w:rFonts w:ascii="Symbol" w:hAnsi="Symbol" w:hint="default"/>
-      </w:rPr>
-    </w:lvl>
-    <w:lvl w:ilvl="7" w:tplc="04090003" w:tentative="1">
-      <w:start w:val="1"/>
-      <w:numFmt w:val="bullet"/>
-      <w:lvlText w:val="o"/>
-      <w:lvlJc w:val="left"/>
-      <w:pPr>
-        <w:ind w:left="5760" w:hanging="360"/>
-      </w:pPr>
-      <w:rPr>
-        <w:rFonts w:ascii="Courier New" w:hAnsi="Courier New" w:cs="Courier New" w:hint="default"/>
-      </w:rPr>
-    </w:lvl>
-    <w:lvl w:ilvl="8" w:tplc="04090005" w:tentative="1">
-      <w:start w:val="1"/>
-      <w:numFmt w:val="bullet"/>
-      <w:lvlText w:val=""/>
-      <w:lvlJc w:val="left"/>
-      <w:pPr>
-        <w:ind w:left="6480" w:hanging="360"/>
-      </w:pPr>
-      <w:rPr>
-        <w:rFonts w:ascii="Wingdings" w:hAnsi="Wingdings" w:hint="default"/>
-      </w:rPr>
-    </w:lvl>
-  </w:abstractNum>
-  <w:abstractNum w:abstractNumId="7" w15:restartNumberingAfterBreak="0">
-    <w:nsid w:val="5804545D"/>
-    <w:multiLevelType w:val="hybridMultilevel"/>
-    <w:tmpl w:val="6A8845D2"/>
-    <w:lvl w:ilvl="0" w:tplc="0409000F">
-      <w:start w:val="1"/>
-      <w:numFmt w:val="decimal"/>
-      <w:lvlText w:val="%1."/>
-      <w:lvlJc w:val="left"/>
-      <w:pPr>
-        <w:ind w:left="720" w:hanging="360"/>
-      </w:pPr>
-    </w:lvl>
-    <w:lvl w:ilvl="1" w:tplc="04090019">
-      <w:start w:val="1"/>
-      <w:numFmt w:val="lowerLetter"/>
-      <w:lvlText w:val="%2."/>
-      <w:lvlJc w:val="left"/>
-      <w:pPr>
-        <w:ind w:left="1440" w:hanging="360"/>
-      </w:pPr>
-    </w:lvl>
-    <w:lvl w:ilvl="2" w:tplc="0409001B" w:tentative="1">
-      <w:start w:val="1"/>
-      <w:numFmt w:val="lowerRoman"/>
-      <w:lvlText w:val="%3."/>
-      <w:lvlJc w:val="right"/>
-      <w:pPr>
-        <w:ind w:left="2160" w:hanging="180"/>
-      </w:pPr>
-    </w:lvl>
-    <w:lvl w:ilvl="3" w:tplc="0409000F" w:tentative="1">
-      <w:start w:val="1"/>
-      <w:numFmt w:val="decimal"/>
-      <w:lvlText w:val="%4."/>
-      <w:lvlJc w:val="left"/>
-      <w:pPr>
-        <w:ind w:left="2880" w:hanging="360"/>
-      </w:pPr>
-    </w:lvl>
-    <w:lvl w:ilvl="4" w:tplc="04090019" w:tentative="1">
-      <w:start w:val="1"/>
-      <w:numFmt w:val="lowerLetter"/>
-      <w:lvlText w:val="%5."/>
-      <w:lvlJc w:val="left"/>
-      <w:pPr>
-        <w:ind w:left="3600" w:hanging="360"/>
-      </w:pPr>
-    </w:lvl>
-    <w:lvl w:ilvl="5" w:tplc="0409001B" w:tentative="1">
-      <w:start w:val="1"/>
-      <w:numFmt w:val="lowerRoman"/>
-      <w:lvlText w:val="%6."/>
-      <w:lvlJc w:val="right"/>
-      <w:pPr>
-        <w:ind w:left="4320" w:hanging="180"/>
-      </w:pPr>
-    </w:lvl>
-    <w:lvl w:ilvl="6" w:tplc="0409000F" w:tentative="1">
-      <w:start w:val="1"/>
-      <w:numFmt w:val="decimal"/>
-      <w:lvlText w:val="%7."/>
-      <w:lvlJc w:val="left"/>
-      <w:pPr>
-        <w:ind w:left="5040" w:hanging="360"/>
-      </w:pPr>
-    </w:lvl>
-    <w:lvl w:ilvl="7" w:tplc="04090019" w:tentative="1">
-      <w:start w:val="1"/>
-      <w:numFmt w:val="lowerLetter"/>
-      <w:lvlText w:val="%8."/>
-      <w:lvlJc w:val="left"/>
-      <w:pPr>
-        <w:ind w:left="5760" w:hanging="360"/>
-      </w:pPr>
-    </w:lvl>
-    <w:lvl w:ilvl="8" w:tplc="0409001B" w:tentative="1">
-      <w:start w:val="1"/>
-      <w:numFmt w:val="lowerRoman"/>
-      <w:lvlText w:val="%9."/>
-      <w:lvlJc w:val="right"/>
-      <w:pPr>
-        <w:ind w:left="6480" w:hanging="180"/>
-      </w:pPr>
-    </w:lvl>
-  </w:abstractNum>
-  <w:abstractNum w:abstractNumId="8" w15:restartNumberingAfterBreak="0">
+  <w:abstractNum w:abstractNumId="4" w15:restartNumberingAfterBreak="0">
     <w:nsid w:val="78C31E87"/>
     <w:multiLevelType w:val="hybridMultilevel"/>
     <w:tmpl w:val="BC4672EC"/>
@@ -1470,31 +1100,19 @@
     </w:lvl>
   </w:abstractNum>
   <w:num w:numId="1">
-    <w:abstractNumId w:val="5"/>
+    <w:abstractNumId w:val="3"/>
   </w:num>
   <w:num w:numId="2">
+    <w:abstractNumId w:val="0"/>
+  </w:num>
+  <w:num w:numId="3">
+    <w:abstractNumId w:val="2"/>
+  </w:num>
+  <w:num w:numId="4">
     <w:abstractNumId w:val="1"/>
   </w:num>
-  <w:num w:numId="3">
+  <w:num w:numId="5">
     <w:abstractNumId w:val="4"/>
-  </w:num>
-  <w:num w:numId="4">
-    <w:abstractNumId w:val="2"/>
-  </w:num>
-  <w:num w:numId="5">
-    <w:abstractNumId w:val="8"/>
-  </w:num>
-  <w:num w:numId="6">
-    <w:abstractNumId w:val="7"/>
-  </w:num>
-  <w:num w:numId="7">
-    <w:abstractNumId w:val="6"/>
-  </w:num>
-  <w:num w:numId="8">
-    <w:abstractNumId w:val="0"/>
-  </w:num>
-  <w:num w:numId="9">
-    <w:abstractNumId w:val="3"/>
   </w:num>
 </w:numbering>
 </file>

</xml_diff>